<commit_message>
Actualización de tareas de Sprint 02
</commit_message>
<xml_diff>
--- a/Grupo59-Equipo03 - Seguimiento Sprint 01.docx
+++ b/Grupo59-Equipo03 - Seguimiento Sprint 01.docx
@@ -520,7 +520,7 @@
           <w:rFonts w:ascii="Calibri" w:eastAsia="Times New Roman" w:hAnsi="Calibri" w:cs="Calibri"/>
           <w:b/>
           <w:bCs/>
-          <w:color w:val="808080" w:themeColor="background1" w:themeShade="80"/>
+          <w:color w:val="FF0062"/>
           <w:sz w:val="48"/>
           <w:szCs w:val="48"/>
           <w:lang w:eastAsia="es-CO"/>
@@ -539,18 +539,7 @@
         <w:t>Formato de Informe de Seguimiento</w:t>
       </w:r>
     </w:p>
-    <w:p>
-      <w:pPr>
-        <w:spacing w:after="0" w:line="240" w:lineRule="auto"/>
-        <w:rPr>
-          <w:rFonts w:ascii="Calibri" w:eastAsia="Times New Roman" w:hAnsi="Calibri" w:cs="Calibri"/>
-          <w:color w:val="404040"/>
-          <w:sz w:val="36"/>
-          <w:szCs w:val="36"/>
-          <w:lang w:eastAsia="es-CO"/>
-        </w:rPr>
-      </w:pPr>
-    </w:p>
+    <w:p/>
     <w:tbl>
       <w:tblPr>
         <w:tblW w:w="0" w:type="auto"/>
@@ -647,31 +636,7 @@
                 <w:color w:val="000000"/>
                 <w:lang w:val="es-MX" w:eastAsia="es-MX"/>
               </w:rPr>
-              <w:t xml:space="preserve">Grupo59_Equipo03, </w:t>
-            </w:r>
-            <w:r>
-              <w:rPr>
-                <w:rFonts w:ascii="Arial" w:eastAsia="Times New Roman" w:hAnsi="Arial" w:cs="Arial"/>
-                <w:color w:val="000000"/>
-                <w:lang w:val="es-MX" w:eastAsia="es-MX"/>
-              </w:rPr>
-              <w:t>Grupo59_</w:t>
-            </w:r>
-            <w:r>
-              <w:rPr>
-                <w:rFonts w:ascii="Arial" w:eastAsia="Times New Roman" w:hAnsi="Arial" w:cs="Arial"/>
-                <w:color w:val="000000"/>
-                <w:lang w:val="es-MX" w:eastAsia="es-MX"/>
-              </w:rPr>
-              <w:t>ComidasRapidas</w:t>
-            </w:r>
-            <w:r>
-              <w:rPr>
-                <w:rFonts w:ascii="Arial" w:eastAsia="Times New Roman" w:hAnsi="Arial" w:cs="Arial"/>
-                <w:color w:val="000000"/>
-                <w:lang w:val="es-MX" w:eastAsia="es-MX"/>
-              </w:rPr>
-              <w:t>,</w:t>
+              <w:t>Grupo59_Equipo03, Grupo59_ComidasRapidas,</w:t>
             </w:r>
           </w:p>
         </w:tc>
@@ -742,6 +707,181 @@
                 <w:lang w:val="es-MX" w:eastAsia="es-MX"/>
               </w:rPr>
               <w:t>1</w:t>
+            </w:r>
+          </w:p>
+        </w:tc>
+      </w:tr>
+      <w:tr>
+        <w:trPr>
+          <w:trHeight w:val="142"/>
+        </w:trPr>
+        <w:tc>
+          <w:tcPr>
+            <w:tcW w:w="2454" w:type="dxa"/>
+          </w:tcPr>
+          <w:p>
+            <w:pPr>
+              <w:spacing w:after="0" w:line="240" w:lineRule="auto"/>
+              <w:rPr>
+                <w:rFonts w:ascii="Arial" w:eastAsia="Times New Roman" w:hAnsi="Arial" w:cs="Arial"/>
+                <w:color w:val="000000"/>
+                <w:lang w:val="es-MX" w:eastAsia="es-MX"/>
+              </w:rPr>
+            </w:pPr>
+            <w:r>
+              <w:rPr>
+                <w:rFonts w:ascii="Arial" w:eastAsia="Times New Roman" w:hAnsi="Arial" w:cs="Arial"/>
+                <w:color w:val="000000"/>
+                <w:lang w:val="es-MX" w:eastAsia="es-MX"/>
+              </w:rPr>
+              <w:t xml:space="preserve">Integrantes: </w:t>
+            </w:r>
+          </w:p>
+        </w:tc>
+        <w:tc>
+          <w:tcPr>
+            <w:tcW w:w="6594" w:type="dxa"/>
+            <w:tcMar>
+              <w:top w:w="0" w:type="dxa"/>
+              <w:left w:w="108" w:type="dxa"/>
+              <w:bottom w:w="0" w:type="dxa"/>
+              <w:right w:w="108" w:type="dxa"/>
+            </w:tcMar>
+          </w:tcPr>
+          <w:p>
+            <w:pPr>
+              <w:spacing w:after="0" w:line="240" w:lineRule="auto"/>
+              <w:rPr>
+                <w:rFonts w:ascii="Arial" w:eastAsia="Times New Roman" w:hAnsi="Arial" w:cs="Arial"/>
+                <w:color w:val="000000"/>
+                <w:lang w:val="es-MX" w:eastAsia="es-MX"/>
+              </w:rPr>
+            </w:pPr>
+            <w:r>
+              <w:rPr>
+                <w:rFonts w:ascii="Arial" w:eastAsia="Times New Roman" w:hAnsi="Arial" w:cs="Arial"/>
+                <w:color w:val="000000"/>
+                <w:lang w:val="es-MX" w:eastAsia="es-MX"/>
+              </w:rPr>
+              <w:t>César Fernández Morantes CC 1061709897, rol: Líder</w:t>
+            </w:r>
+          </w:p>
+          <w:p>
+            <w:pPr>
+              <w:spacing w:after="0" w:line="240" w:lineRule="auto"/>
+              <w:rPr>
+                <w:rFonts w:ascii="Arial" w:eastAsia="Times New Roman" w:hAnsi="Arial" w:cs="Arial"/>
+                <w:color w:val="000000"/>
+                <w:lang w:val="es-MX" w:eastAsia="es-MX"/>
+              </w:rPr>
+            </w:pPr>
+            <w:r>
+              <w:rPr>
+                <w:rFonts w:ascii="Arial" w:eastAsia="Times New Roman" w:hAnsi="Arial" w:cs="Arial"/>
+                <w:color w:val="000000"/>
+                <w:lang w:val="es-MX" w:eastAsia="es-MX"/>
+              </w:rPr>
+              <w:t>Jesús Alfredo Imbachi CC 1081698776, rol: Diseñador de software</w:t>
+            </w:r>
+          </w:p>
+          <w:p>
+            <w:pPr>
+              <w:spacing w:after="0" w:line="240" w:lineRule="auto"/>
+              <w:rPr>
+                <w:rFonts w:ascii="Arial" w:eastAsia="Times New Roman" w:hAnsi="Arial" w:cs="Arial"/>
+                <w:color w:val="000000"/>
+                <w:lang w:val="es-MX" w:eastAsia="es-MX"/>
+              </w:rPr>
+            </w:pPr>
+            <w:r>
+              <w:rPr>
+                <w:rFonts w:ascii="Arial" w:eastAsia="Times New Roman" w:hAnsi="Arial" w:cs="Arial"/>
+                <w:color w:val="000000"/>
+                <w:lang w:val="es-MX" w:eastAsia="es-MX"/>
+              </w:rPr>
+              <w:t>Nelson Leonardo Ramírez CC 11317400, rol: Diseñador UI</w:t>
+            </w:r>
+          </w:p>
+          <w:p>
+            <w:pPr>
+              <w:spacing w:after="0" w:line="240" w:lineRule="auto"/>
+              <w:rPr>
+                <w:rFonts w:ascii="Arial" w:eastAsia="Times New Roman" w:hAnsi="Arial" w:cs="Arial"/>
+                <w:color w:val="000000"/>
+                <w:lang w:val="es-MX" w:eastAsia="es-MX"/>
+              </w:rPr>
+            </w:pPr>
+            <w:r>
+              <w:rPr>
+                <w:rFonts w:ascii="Arial" w:eastAsia="Times New Roman" w:hAnsi="Arial" w:cs="Arial"/>
+                <w:color w:val="000000"/>
+                <w:lang w:val="es-MX" w:eastAsia="es-MX"/>
+              </w:rPr>
+              <w:t xml:space="preserve">Rafael Leonardo Cristancho Bonilla CC 1090487311, rol: </w:t>
+            </w:r>
+            <w:proofErr w:type="spellStart"/>
+            <w:r>
+              <w:rPr>
+                <w:rFonts w:ascii="Arial" w:eastAsia="Times New Roman" w:hAnsi="Arial" w:cs="Arial"/>
+                <w:color w:val="000000"/>
+                <w:lang w:val="es-MX" w:eastAsia="es-MX"/>
+              </w:rPr>
+              <w:t>Tester</w:t>
+            </w:r>
+            <w:proofErr w:type="spellEnd"/>
+          </w:p>
+          <w:p>
+            <w:pPr>
+              <w:spacing w:after="0" w:line="240" w:lineRule="auto"/>
+              <w:rPr>
+                <w:rFonts w:ascii="Arial" w:eastAsia="Times New Roman" w:hAnsi="Arial" w:cs="Arial"/>
+                <w:color w:val="000000"/>
+                <w:lang w:val="es-MX" w:eastAsia="es-MX"/>
+              </w:rPr>
+            </w:pPr>
+            <w:r>
+              <w:rPr>
+                <w:rFonts w:ascii="Arial" w:eastAsia="Times New Roman" w:hAnsi="Arial" w:cs="Arial"/>
+                <w:color w:val="000000"/>
+                <w:lang w:val="es-MX" w:eastAsia="es-MX"/>
+              </w:rPr>
+              <w:t xml:space="preserve">Daniela Castro Mazo CC </w:t>
+            </w:r>
+            <w:proofErr w:type="spellStart"/>
+            <w:r>
+              <w:rPr>
+                <w:rFonts w:ascii="Arial" w:eastAsia="Times New Roman" w:hAnsi="Arial" w:cs="Arial"/>
+                <w:color w:val="000000"/>
+                <w:lang w:val="es-MX" w:eastAsia="es-MX"/>
+              </w:rPr>
+              <w:t>xxxx</w:t>
+            </w:r>
+            <w:proofErr w:type="spellEnd"/>
+            <w:r>
+              <w:rPr>
+                <w:rFonts w:ascii="Arial" w:eastAsia="Times New Roman" w:hAnsi="Arial" w:cs="Arial"/>
+                <w:color w:val="000000"/>
+                <w:lang w:val="es-MX" w:eastAsia="es-MX"/>
+              </w:rPr>
+              <w:t xml:space="preserve">, rol: </w:t>
+            </w:r>
+            <w:proofErr w:type="spellStart"/>
+            <w:r>
+              <w:rPr>
+                <w:rFonts w:ascii="Arial" w:eastAsia="Times New Roman" w:hAnsi="Arial" w:cs="Arial"/>
+                <w:color w:val="000000"/>
+                <w:lang w:val="es-MX" w:eastAsia="es-MX"/>
+              </w:rPr>
+              <w:t>xxxx</w:t>
+            </w:r>
+            <w:proofErr w:type="spellEnd"/>
+            <w:r>
+              <w:rPr>
+                <w:rFonts w:ascii="Arial" w:eastAsia="Times New Roman" w:hAnsi="Arial" w:cs="Arial"/>
+                <w:color w:val="000000"/>
+                <w:lang w:val="es-MX" w:eastAsia="es-MX"/>
+              </w:rPr>
+              <w:t>. (Retirada)</w:t>
             </w:r>
           </w:p>
         </w:tc>
@@ -848,7 +988,7 @@
       </w:tblGrid>
       <w:tr>
         <w:trPr>
-          <w:trHeight w:val="3552"/>
+          <w:trHeight w:val="1532"/>
         </w:trPr>
         <w:tc>
           <w:tcPr>
@@ -1103,6 +1243,7 @@
             <w:r>
               <w:rPr>
                 <w:rFonts w:ascii="Times New Roman" w:eastAsia="Times New Roman" w:hAnsi="Times New Roman" w:cs="Times New Roman"/>
+                <w:noProof/>
                 <w:sz w:val="24"/>
                 <w:szCs w:val="24"/>
                 <w:lang w:val="es-MX" w:eastAsia="es-MX"/>
@@ -1716,6 +1857,7 @@
             <w:r>
               <w:rPr>
                 <w:rFonts w:ascii="Times New Roman" w:eastAsia="Times New Roman" w:hAnsi="Times New Roman" w:cs="Times New Roman"/>
+                <w:noProof/>
                 <w:sz w:val="24"/>
                 <w:szCs w:val="24"/>
                 <w:lang w:val="es-MX" w:eastAsia="es-MX"/>
@@ -2593,6 +2735,7 @@
     <w:lsdException w:name="HTML Sample" w:semiHidden="1" w:unhideWhenUsed="1"/>
     <w:lsdException w:name="HTML Typewriter" w:semiHidden="1" w:unhideWhenUsed="1"/>
     <w:lsdException w:name="HTML Variable" w:semiHidden="1" w:unhideWhenUsed="1"/>
+    <w:lsdException w:name="Normal Table" w:semiHidden="1" w:unhideWhenUsed="1"/>
     <w:lsdException w:name="annotation subject" w:semiHidden="1" w:unhideWhenUsed="1"/>
     <w:lsdException w:name="No List" w:semiHidden="1" w:unhideWhenUsed="1"/>
     <w:lsdException w:name="Outline List 1" w:semiHidden="1" w:unhideWhenUsed="1"/>
@@ -2635,8 +2778,11 @@
     <w:lsdException w:name="Table Contemporary" w:semiHidden="1" w:unhideWhenUsed="1"/>
     <w:lsdException w:name="Table Elegant" w:semiHidden="1" w:unhideWhenUsed="1"/>
     <w:lsdException w:name="Table Professional" w:semiHidden="1" w:unhideWhenUsed="1"/>
+    <w:lsdException w:name="Table Subtle 1" w:semiHidden="1" w:unhideWhenUsed="1"/>
     <w:lsdException w:name="Table Subtle 2" w:semiHidden="1" w:unhideWhenUsed="1"/>
     <w:lsdException w:name="Table Web 1" w:semiHidden="1" w:unhideWhenUsed="1"/>
+    <w:lsdException w:name="Table Web 2" w:semiHidden="1" w:unhideWhenUsed="1"/>
+    <w:lsdException w:name="Table Web 3" w:semiHidden="1" w:unhideWhenUsed="1"/>
     <w:lsdException w:name="Balloon Text" w:semiHidden="1" w:unhideWhenUsed="1"/>
     <w:lsdException w:name="Table Grid" w:uiPriority="59"/>
     <w:lsdException w:name="Table Theme" w:semiHidden="1" w:unhideWhenUsed="1"/>

</xml_diff>